<commit_message>
commit 2 add plot add plot output figure add output level report add docx report output add noise reduction estimate
</commit_message>
<xml_diff>
--- a/level_report.docx
+++ b/level_report.docx
@@ -18,7 +18,7 @@
         </w:rPr>
         <w:t>1. T , c , E , niu , rho , φ , l , h2 , h3 , Φ , m2 , m3 , m :</w:t>
         <w:br/>
-        <w:t xml:space="preserve">    20 , 343.0 , 69000000000 , 0.34 , 2700.0 , 0.3 , 0.1 , 0.01 , 0.0003 , 0.5206 , 2 , 0.81 , 2.81</w:t>
+        <w:t xml:space="preserve">   20 , 343.0 , 69000000000 , 0.34 , 2700.0 , 0.368 , 0.06 , 0.003 , 0.001 , 0.496 , 4 , 2.7 , 6.7</w:t>
         <w:br/>
         <w:t xml:space="preserve"> </w:t>
         <w:br/>
@@ -26,7 +26,7 @@
         <w:br/>
         <w:t xml:space="preserve">   f  =  [ 125  250  500 1000 2000 4000 8000] Hz</w:t>
         <w:br/>
-        <w:t xml:space="preserve">   IL =  [-4.8  4.0  8.6  17.3  25.9  34.5  43.1] dB</w:t>
+        <w:t xml:space="preserve">   IL =  [-0.8  5.4  17.5  26.6  35.6  44.7  53.8] dB</w:t>
         <w:br/>
         <w:t xml:space="preserve"> </w:t>
         <w:br/>
@@ -54,7 +54,27 @@
         <w:br/>
         <w:t>4. Level of this lagging :</w:t>
         <w:br/>
-        <w:t xml:space="preserve">   B2</w:t>
+        <w:t xml:space="preserve">   C2</w:t>
+        <w:br/>
+        <w:t xml:space="preserve"> </w:t>
+        <w:br/>
+        <w:t>5. noise reduction estimate:</w:t>
+        <w:br/>
+        <w:t xml:space="preserve">   noise_before :     [ 71.1  67.3  73.9  84.1  91.5  93.2  88.4] dB</w:t>
+        <w:br/>
+        <w:t xml:space="preserve">   noise_before_dBA : [ 55.0  58.7  70.7  84.1  92.7  94.2  87.3] dBA</w:t>
+        <w:br/>
+        <w:t xml:space="preserve">   IL :               [-0.8  5.4  17.5  26.6  35.6  44.7  53.8] dB</w:t>
+        <w:br/>
+        <w:t xml:space="preserve">   noise_after :      [ 71.9  61.9  56.4  57.5  55.9  48.5  34.6] dB</w:t>
+        <w:br/>
+        <w:t xml:space="preserve">   noise_after_dBA :  [ 55.8  53.3  53.2  57.5  57.1  49.5  33.5] dBA</w:t>
+        <w:br/>
+        <w:t xml:space="preserve">   noise_before_dBA_total :    97.2 dBA</w:t>
+        <w:br/>
+        <w:t xml:space="preserve">   noise_after_dBA_total :     63.0 dBA</w:t>
+        <w:br/>
+        <w:t xml:space="preserve">   noise_reduction_dBA_total : 34.3 dBA</w:t>
         <w:br/>
       </w:r>
     </w:p>

</xml_diff>